<commit_message>
HW1 - Creating Website (GET)
</commit_message>
<xml_diff>
--- a/Document-HW1.docx
+++ b/Document-HW1.docx
@@ -3,9 +3,690 @@
 <w:document xmlns:wpc="http://schemas.microsoft.com/office/word/2010/wordprocessingCanvas" xmlns:cx="http://schemas.microsoft.com/office/drawing/2014/chartex" xmlns:cx1="http://schemas.microsoft.com/office/drawing/2015/9/8/chartex" xmlns:cx2="http://schemas.microsoft.com/office/drawing/2015/10/21/chartex" xmlns:cx3="http://schemas.microsoft.com/office/drawing/2016/5/9/chartex" xmlns:cx4="http://schemas.microsoft.com/office/drawing/2016/5/10/chartex" xmlns:cx5="http://schemas.microsoft.com/office/drawing/2016/5/11/chartex" xmlns:cx6="http://schemas.microsoft.com/office/drawing/2016/5/12/chartex" xmlns:cx7="http://schemas.microsoft.com/office/drawing/2016/5/13/chartex" xmlns:cx8="http://schemas.microsoft.com/office/drawing/2016/5/14/chartex" xmlns:mc="http://schemas.openxmlformats.org/markup-compatibility/2006" xmlns:aink="http://schemas.microsoft.com/office/drawing/2016/ink" xmlns:am3d="http://schemas.microsoft.com/office/drawing/2017/model3d" xmlns:o="urn:schemas-microsoft-com:office:office" xmlns:r="http://schemas.openxmlformats.org/officeDocument/2006/relationships" xmlns:m="http://schemas.openxmlformats.org/officeDocument/2006/math" xmlns:v="urn:schemas-microsoft-com:vml" xmlns:wp14="http://schemas.microsoft.com/office/word/2010/wordprocessingDrawing" xmlns:wp="http://schemas.openxmlformats.org/drawingml/2006/wordprocessingDrawing" xmlns:w10="urn:schemas-microsoft-com:office:word" xmlns:w="http://schemas.openxmlformats.org/wordprocessingml/2006/main" xmlns:w14="http://schemas.microsoft.com/office/word/2010/wordml" xmlns:w15="http://schemas.microsoft.com/office/word/2012/wordml" xmlns:w16cex="http://schemas.microsoft.com/office/word/2018/wordml/cex" xmlns:w16cid="http://schemas.microsoft.com/office/word/2016/wordml/cid" xmlns:w16="http://schemas.microsoft.com/office/word/2018/wordml" xmlns:w16sdtdh="http://schemas.microsoft.com/office/word/2020/wordml/sdtdatahash" xmlns:w16se="http://schemas.microsoft.com/office/word/2015/wordml/symex" xmlns:wpg="http://schemas.microsoft.com/office/word/2010/wordprocessingGroup" xmlns:wpi="http://schemas.microsoft.com/office/word/2010/wordprocessingInk" xmlns:wne="http://schemas.microsoft.com/office/word/2006/wordml" xmlns:wps="http://schemas.microsoft.com/office/word/2010/wordprocessingShape" mc:Ignorable="w14 w15 w16se w16cid w16 w16cex w16sdtdh wp14">
   <w:body>
     <w:p>
-      <w:r>
+      <w:pPr>
+        <w:jc w:val="right"/>
+        <w:rPr>
+          <w:noProof/>
+        </w:rPr>
+      </w:pPr>
+      <w:r>
+        <w:rPr>
+          <w:noProof/>
+        </w:rPr>
+        <w:t>Global SW</w:t>
+      </w:r>
+    </w:p>
+    <w:p>
+      <w:pPr>
+        <w:jc w:val="right"/>
+        <w:rPr>
+          <w:noProof/>
+        </w:rPr>
+      </w:pPr>
+      <w:r>
+        <w:rPr>
+          <w:noProof/>
+        </w:rPr>
+        <w:t>Cloud Computing</w:t>
+      </w:r>
+    </w:p>
+    <w:p>
+      <w:pPr>
+        <w:jc w:val="right"/>
+        <w:rPr>
+          <w:noProof/>
+        </w:rPr>
+      </w:pPr>
+      <w:r>
+        <w:rPr>
+          <w:noProof/>
+        </w:rPr>
+        <w:t>Dolgormaa</w:t>
+      </w:r>
+    </w:p>
+    <w:p>
+      <w:pPr>
+        <w:jc w:val="right"/>
+        <w:rPr>
+          <w:noProof/>
+        </w:rPr>
+      </w:pPr>
+      <w:r>
+        <w:rPr>
+          <w:noProof/>
+        </w:rPr>
+        <w:t>32215125</w:t>
+      </w:r>
+    </w:p>
+    <w:p>
+      <w:pPr>
+        <w:rPr>
+          <w:noProof/>
+        </w:rPr>
+      </w:pPr>
+      <w:r>
+        <w:rPr>
+          <w:noProof/>
+        </w:rPr>
+        <w:t xml:space="preserve">Github repository: </w:t>
+      </w:r>
+      <w:hyperlink r:id="rId7" w:history="1">
+        <w:r>
+          <w:rPr>
+            <w:rStyle w:val="Hyperlink"/>
+            <w:noProof/>
+          </w:rPr>
+          <w:t>https://github.com/Dogii0/CloudComputin</w:t>
+        </w:r>
+        <w:r>
+          <w:rPr>
+            <w:rStyle w:val="Hyperlink"/>
+            <w:noProof/>
+          </w:rPr>
+          <w:t>g</w:t>
+        </w:r>
+      </w:hyperlink>
+      <w:r>
+        <w:rPr>
+          <w:noProof/>
+        </w:rPr>
+        <w:t xml:space="preserve"> </w:t>
+      </w:r>
+    </w:p>
+    <w:p>
+      <w:pPr>
+        <w:pStyle w:val="Heading1"/>
+        <w:shd w:val="clear" w:color="auto" w:fill="FFFFFF"/>
+        <w:spacing w:before="0" w:beforeAutospacing="0" w:after="180" w:afterAutospacing="0"/>
+        <w:rPr>
+          <w:rFonts w:ascii="Lato" w:hAnsi="Lato"/>
+          <w:b w:val="0"/>
+          <w:bCs w:val="0"/>
+          <w:color w:val="333333"/>
+          <w:sz w:val="43"/>
+          <w:szCs w:val="43"/>
+        </w:rPr>
+      </w:pPr>
+      <w:r>
+        <w:rPr>
+          <w:noProof/>
+        </w:rPr>
+        <w:t xml:space="preserve">HW1: </w:t>
+      </w:r>
+      <w:r>
+        <w:rPr>
+          <w:rFonts w:ascii="Lato" w:hAnsi="Lato"/>
+          <w:b w:val="0"/>
+          <w:bCs w:val="0"/>
+          <w:color w:val="333333"/>
+          <w:sz w:val="43"/>
+          <w:szCs w:val="43"/>
+        </w:rPr>
+        <w:t>Make your own web server</w:t>
+      </w:r>
+    </w:p>
+    <w:p>
+      <w:pPr>
+        <w:tabs>
+          <w:tab w:val="left" w:pos="5625"/>
+        </w:tabs>
+        <w:rPr>
+          <w:noProof/>
+        </w:rPr>
+      </w:pPr>
+      <w:r>
+        <w:rPr>
+          <w:noProof/>
+        </w:rPr>
+        <w:t xml:space="preserve">The objective of this </w:t>
+      </w:r>
+      <w:r>
+        <w:rPr>
+          <w:noProof/>
+        </w:rPr>
+        <w:t>homework</w:t>
+      </w:r>
+      <w:r>
+        <w:rPr>
+          <w:noProof/>
+        </w:rPr>
+        <w:t xml:space="preserve"> was to create a simple web server using the socket API. The </w:t>
+      </w:r>
+      <w:r>
+        <w:rPr>
+          <w:noProof/>
+        </w:rPr>
+        <w:t>program</w:t>
+      </w:r>
+      <w:r>
+        <w:rPr>
+          <w:noProof/>
+        </w:rPr>
+        <w:t xml:space="preserve"> is designed to listen on port 80, accept incoming connections,</w:t>
+      </w:r>
+      <w:r>
+        <w:rPr>
+          <w:noProof/>
+        </w:rPr>
+        <w:t xml:space="preserve"> read the data from the port,</w:t>
+      </w:r>
+      <w:r>
+        <w:rPr>
+          <w:noProof/>
+        </w:rPr>
+        <w:t xml:space="preserve"> </w:t>
+      </w:r>
+      <w:r>
+        <w:rPr>
+          <w:noProof/>
+        </w:rPr>
+        <w:t>p</w:t>
+      </w:r>
+      <w:r>
+        <w:rPr>
+          <w:noProof/>
+        </w:rPr>
+        <w:t>arse the input and print out the data according to the HTTP GET request</w:t>
+      </w:r>
+      <w:r>
+        <w:rPr>
+          <w:noProof/>
+        </w:rPr>
+        <w:t xml:space="preserve">, prepare a response according to the GET request and send it to the client. This program was made using python and we would be checking the result on “localhost”. </w:t>
+      </w:r>
+    </w:p>
+    <w:p>
+      <w:pPr>
+        <w:pStyle w:val="Heading2"/>
+        <w:rPr>
+          <w:noProof/>
+        </w:rPr>
+      </w:pPr>
+      <w:r>
+        <w:rPr>
+          <w:noProof/>
+        </w:rPr>
+        <w:t>Implementation Details</w:t>
+      </w:r>
+    </w:p>
+    <w:p>
+      <w:pPr>
+        <w:rPr>
+          <w:noProof/>
+        </w:rPr>
+      </w:pPr>
+      <w:r>
+        <w:rPr>
+          <w:noProof/>
+        </w:rPr>
+        <w:t>The implementation is done in Python, utilizing the socket library</w:t>
+      </w:r>
+      <w:r>
+        <w:rPr>
+          <w:noProof/>
+        </w:rPr>
+        <w:t xml:space="preserve"> and use threading for </w:t>
+      </w:r>
+      <w:r>
+        <w:rPr>
+          <w:noProof/>
+        </w:rPr>
+        <w:t>Multi-threading Support</w:t>
+      </w:r>
+      <w:r>
+        <w:rPr>
+          <w:noProof/>
+        </w:rPr>
+        <w:t xml:space="preserve">. </w:t>
+      </w:r>
+      <w:r>
+        <w:rPr>
+          <w:noProof/>
+        </w:rPr>
+        <w:t>(ChatGPT has been used to understand multi-threading and optimization)</w:t>
+      </w:r>
+    </w:p>
+    <w:p>
+      <w:pPr>
+        <w:pStyle w:val="Heading3"/>
+        <w:rPr>
+          <w:b/>
+          <w:bCs/>
+          <w:noProof/>
+        </w:rPr>
+      </w:pPr>
+      <w:r>
+        <w:rPr>
+          <w:b/>
+          <w:bCs/>
+          <w:noProof/>
+        </w:rPr>
+        <w:t>Code Overview</w:t>
+      </w:r>
+    </w:p>
+    <w:p>
+      <w:pPr>
+        <w:rPr>
+          <w:noProof/>
+        </w:rPr>
+      </w:pPr>
+      <w:r>
+        <w:rPr>
+          <w:noProof/>
+        </w:rPr>
+        <w:t>The provided Python code consists of two main functions: handle_client() and main().</w:t>
+      </w:r>
+    </w:p>
+    <w:p>
+      <w:pPr>
+        <w:rPr>
+          <w:noProof/>
+        </w:rPr>
+      </w:pPr>
+      <w:r>
+        <w:rPr>
+          <w:noProof/>
+        </w:rPr>
+        <w:t>handle_client(): This function is responsible for handling individual client connections. It reads the incoming data, parses the HTTP request, retrieves the requested file, prepares the HTTP response, and sends it back to the client.</w:t>
+      </w:r>
+    </w:p>
+    <w:p>
+      <w:pPr>
+        <w:rPr>
+          <w:noProof/>
+        </w:rPr>
+      </w:pPr>
+      <w:r>
+        <w:rPr>
+          <w:noProof/>
+        </w:rPr>
+        <w:t>main(): This function sets up the server socket, binds it to port 80, and listens for incoming connections. Upon accepting a connection, it creates a new thread to handle the client.</w:t>
+      </w:r>
+    </w:p>
+    <w:p>
+      <w:pPr>
+        <w:rPr>
+          <w:noProof/>
+        </w:rPr>
+      </w:pPr>
+    </w:p>
+    <w:p>
+      <w:pPr>
+        <w:rPr>
+          <w:noProof/>
+        </w:rPr>
+      </w:pPr>
+    </w:p>
+    <w:p>
+      <w:pPr>
+        <w:rPr>
+          <w:noProof/>
+        </w:rPr>
+      </w:pPr>
+    </w:p>
+    <w:p>
+      <w:pPr>
+        <w:rPr>
+          <w:noProof/>
+        </w:rPr>
+      </w:pPr>
+    </w:p>
+    <w:p>
+      <w:pPr>
+        <w:rPr>
+          <w:noProof/>
+        </w:rPr>
+      </w:pPr>
+    </w:p>
+    <w:p>
+      <w:pPr>
+        <w:rPr>
+          <w:noProof/>
+        </w:rPr>
+      </w:pPr>
+    </w:p>
+    <w:p>
+      <w:pPr>
+        <w:rPr>
+          <w:noProof/>
+        </w:rPr>
+      </w:pPr>
+    </w:p>
+    <w:p>
+      <w:pPr>
+        <w:rPr>
+          <w:noProof/>
+        </w:rPr>
+      </w:pPr>
+    </w:p>
+    <w:p>
+      <w:pPr>
+        <w:rPr>
+          <w:noProof/>
+        </w:rPr>
+      </w:pPr>
+    </w:p>
+    <w:p>
+      <w:pPr>
+        <w:rPr>
+          <w:noProof/>
+        </w:rPr>
+      </w:pPr>
+    </w:p>
+    <w:p>
+      <w:pPr>
+        <w:rPr>
+          <w:noProof/>
+        </w:rPr>
+      </w:pPr>
+    </w:p>
+    <w:p>
+      <w:pPr>
+        <w:rPr>
+          <w:noProof/>
+        </w:rPr>
+      </w:pPr>
+      <w:r>
+        <w:rPr>
+          <w:noProof/>
+        </w:rPr>
+        <w:t>Below are the main steps of the implementation:</w:t>
+      </w:r>
+    </w:p>
+    <w:p>
+      <w:pPr>
+        <w:pStyle w:val="ListParagraph"/>
+        <w:numPr>
+          <w:ilvl w:val="0"/>
+          <w:numId w:val="1"/>
+        </w:numPr>
+        <w:rPr>
+          <w:noProof/>
+        </w:rPr>
+      </w:pPr>
+      <w:r>
+        <w:rPr>
+          <w:noProof/>
+        </w:rPr>
+        <w:t>Opening Port 80: The server binds to localhost and port 80 using the socket.bind() method.</w:t>
+      </w:r>
+    </w:p>
+    <w:p>
+      <w:pPr>
+        <w:pStyle w:val="ListParagraph"/>
+        <w:jc w:val="center"/>
+        <w:rPr>
+          <w:noProof/>
+        </w:rPr>
+      </w:pPr>
+    </w:p>
+    <w:p>
+      <w:pPr>
+        <w:pStyle w:val="ListParagraph"/>
+        <w:numPr>
+          <w:ilvl w:val="0"/>
+          <w:numId w:val="1"/>
+        </w:numPr>
+        <w:rPr>
+          <w:noProof/>
+        </w:rPr>
+      </w:pPr>
+      <w:r>
+        <w:rPr>
+          <w:noProof/>
+        </w:rPr>
+        <w:t>Accepting Connection Requests: The server listens for incoming connections using the socket.listen() method and accepts connections using socket.accept().</w:t>
+      </w:r>
+    </w:p>
+    <w:p>
+      <w:pPr>
+        <w:pStyle w:val="ListParagraph"/>
+        <w:jc w:val="center"/>
+        <w:rPr>
+          <w:noProof/>
+        </w:rPr>
+      </w:pPr>
+    </w:p>
+    <w:p>
+      <w:pPr>
+        <w:pStyle w:val="ListParagraph"/>
+        <w:numPr>
+          <w:ilvl w:val="0"/>
+          <w:numId w:val="1"/>
+        </w:numPr>
+        <w:rPr>
+          <w:noProof/>
+        </w:rPr>
+      </w:pPr>
+      <w:r>
+        <w:rPr>
+          <w:noProof/>
+        </w:rPr>
+        <w:t>Reading Data from the Port: Upon accepting a connection, the server reads the incoming data from the client socket.</w:t>
+      </w:r>
+    </w:p>
+    <w:p>
+      <w:pPr>
+        <w:pStyle w:val="ListParagraph"/>
+        <w:numPr>
+          <w:ilvl w:val="0"/>
+          <w:numId w:val="1"/>
+        </w:numPr>
+        <w:rPr>
+          <w:noProof/>
+        </w:rPr>
+      </w:pPr>
+      <w:r>
+        <w:rPr>
+          <w:noProof/>
+        </w:rPr>
+        <w:t>Parsing HTTP GET Request: The server parses the HTTP GET request to extract the requested file name.</w:t>
+      </w:r>
+    </w:p>
+    <w:p>
+      <w:pPr>
+        <w:pStyle w:val="ListParagraph"/>
+        <w:numPr>
+          <w:ilvl w:val="0"/>
+          <w:numId w:val="1"/>
+        </w:numPr>
+        <w:rPr>
+          <w:noProof/>
+        </w:rPr>
+      </w:pPr>
+      <w:r>
+        <w:rPr>
+          <w:noProof/>
+        </w:rPr>
+        <w:t>Preparing Response: Depending on the requested file, the server prepares an appropriate HTTP response. If the requested file exists, it sends a 200 OK response along with the file content. If the file is not found, it sends a 404 Not Found response.</w:t>
+      </w:r>
+    </w:p>
+    <w:p>
+      <w:pPr>
+        <w:pStyle w:val="ListParagraph"/>
+        <w:numPr>
+          <w:ilvl w:val="0"/>
+          <w:numId w:val="1"/>
+        </w:numPr>
+        <w:rPr>
+          <w:noProof/>
+        </w:rPr>
+      </w:pPr>
+      <w:r>
+        <w:rPr>
+          <w:noProof/>
+        </w:rPr>
+        <w:t>Sending Response to Client: The server sends the HTTP response back to the client using socket.send().</w:t>
+      </w:r>
+    </w:p>
+    <w:p>
+      <w:pPr>
+        <w:pStyle w:val="ListParagraph"/>
+        <w:numPr>
+          <w:ilvl w:val="0"/>
+          <w:numId w:val="1"/>
+        </w:numPr>
+        <w:rPr>
+          <w:noProof/>
+        </w:rPr>
+      </w:pPr>
+      <w:r>
+        <w:rPr>
+          <w:noProof/>
+        </w:rPr>
+        <w:t>Multi-threading Support: To handle multiple clients concurrently, the server utilizes threading. Each incoming connection is handled in a separate thread, allowing the server to handle multiple requests simultaneously without blocking.</w:t>
+      </w:r>
+    </w:p>
+    <w:p>
+      <w:pPr>
+        <w:pStyle w:val="ListParagraph"/>
+        <w:rPr>
+          <w:noProof/>
+        </w:rPr>
+      </w:pPr>
+    </w:p>
+    <w:p>
+      <w:pPr>
+        <w:rPr>
+          <w:noProof/>
+        </w:rPr>
+      </w:pPr>
+      <w:r>
+        <w:rPr>
+          <w:noProof/>
+        </w:rPr>
+        <w:t>Conclusion</w:t>
+      </w:r>
+    </w:p>
+    <w:p>
+      <w:pPr>
+        <w:rPr>
+          <w:noProof/>
+        </w:rPr>
+      </w:pPr>
+      <w:r>
+        <w:rPr>
+          <w:noProof/>
+        </w:rPr>
+        <w:t xml:space="preserve">In conclusion, this project demonstrates the implementation of a simple web server using the socket API in Python. By following the specified requirements, the server is capable of handling basic HTTP GET requests and serving static files to clients. Additionally, the use of threading enables concurrent handling of multiple client connections, enhancing the server's scalability and performance. </w:t>
+      </w:r>
+    </w:p>
+    <w:p>
+      <w:pPr>
+        <w:rPr>
+          <w:noProof/>
+        </w:rPr>
+      </w:pPr>
+    </w:p>
+    <w:p>
+      <w:pPr>
+        <w:rPr>
+          <w:noProof/>
+        </w:rPr>
+      </w:pPr>
+    </w:p>
+    <w:p>
+      <w:pPr>
+        <w:rPr>
+          <w:noProof/>
+        </w:rPr>
+      </w:pPr>
+    </w:p>
+    <w:p>
+      <w:pPr>
+        <w:rPr>
+          <w:noProof/>
+        </w:rPr>
+      </w:pPr>
+    </w:p>
+    <w:p>
+      <w:pPr>
+        <w:rPr>
+          <w:noProof/>
+        </w:rPr>
+      </w:pPr>
+    </w:p>
+    <w:p>
+      <w:pPr>
+        <w:rPr>
+          <w:noProof/>
+        </w:rPr>
+      </w:pPr>
+    </w:p>
+    <w:p>
+      <w:pPr>
+        <w:rPr>
+          <w:noProof/>
+        </w:rPr>
+      </w:pPr>
+    </w:p>
+    <w:p>
+      <w:pPr>
+        <w:rPr>
+          <w:noProof/>
+        </w:rPr>
+      </w:pPr>
+    </w:p>
+    <w:p>
+      <w:pPr>
+        <w:rPr>
+          <w:noProof/>
+        </w:rPr>
+      </w:pPr>
+    </w:p>
+    <w:p>
+      <w:pPr>
+        <w:rPr>
+          <w:noProof/>
+        </w:rPr>
+      </w:pPr>
+    </w:p>
+    <w:p>
+      <w:pPr>
+        <w:rPr>
+          <w:noProof/>
+        </w:rPr>
+      </w:pPr>
+    </w:p>
+    <w:p>
+      <w:pPr>
+        <w:rPr>
+          <w:noProof/>
+        </w:rPr>
+      </w:pPr>
+      <w:r>
+        <w:rPr>
+          <w:noProof/>
+        </w:rPr>
+        <w:lastRenderedPageBreak/>
+        <w:t>Output:</w:t>
+      </w:r>
+    </w:p>
+    <w:p>
+      <w:pPr>
+        <w:rPr>
+          <w:noProof/>
+        </w:rPr>
+      </w:pPr>
+      <w:r>
+        <w:rPr>
+          <w:noProof/>
+        </w:rPr>
+        <w:t>Website:</w:t>
+      </w:r>
+    </w:p>
+    <w:p>
+      <w:pPr>
+        <w:rPr>
+          <w:noProof/>
+        </w:rPr>
+      </w:pPr>
+      <w:r>
+        <w:rPr>
+          <w:noProof/>
+        </w:rPr>
         <w:drawing>
-          <wp:inline distT="0" distB="0" distL="0" distR="0" wp14:anchorId="229D99E1" wp14:editId="60503329">
+          <wp:inline distT="0" distB="0" distL="0" distR="0" wp14:anchorId="10B2459D" wp14:editId="7CAF8B9B">
             <wp:extent cx="5943600" cy="4283075"/>
             <wp:effectExtent l="0" t="0" r="0" b="3175"/>
             <wp:docPr id="1" name="Picture 1"/>
@@ -20,7 +701,7 @@
                     <pic:cNvPicPr/>
                   </pic:nvPicPr>
                   <pic:blipFill>
-                    <a:blip r:embed="rId4"/>
+                    <a:blip r:embed="rId8"/>
                     <a:stretch>
                       <a:fillRect/>
                     </a:stretch>
@@ -43,6 +724,14 @@
     </w:p>
     <w:p>
       <w:r>
+        <w:t>Terminal:</w:t>
+      </w:r>
+    </w:p>
+    <w:p>
+      <w:r>
+        <w:rPr>
+          <w:noProof/>
+        </w:rPr>
         <w:drawing>
           <wp:inline distT="0" distB="0" distL="0" distR="0" wp14:anchorId="06E4E1A4" wp14:editId="403B9B65">
             <wp:extent cx="5943600" cy="617855"/>
@@ -59,7 +748,7 @@
                     <pic:cNvPicPr/>
                   </pic:nvPicPr>
                   <pic:blipFill>
-                    <a:blip r:embed="rId5"/>
+                    <a:blip r:embed="rId9"/>
                     <a:stretch>
                       <a:fillRect/>
                     </a:stretch>
@@ -81,6 +770,7 @@
       </w:r>
     </w:p>
     <w:sectPr>
+      <w:headerReference w:type="default" r:id="rId10"/>
       <w:pgSz w:w="12240" w:h="15840"/>
       <w:pgMar w:top="1440" w:right="1440" w:bottom="1440" w:left="1440" w:header="720" w:footer="720" w:gutter="0"/>
       <w:cols w:space="720"/>
@@ -88,6 +778,171 @@
     </w:sectPr>
   </w:body>
 </w:document>
+</file>
+
+<file path=word/endnotes.xml><?xml version="1.0" encoding="utf-8"?>
+<w:endnotes xmlns:wpc="http://schemas.microsoft.com/office/word/2010/wordprocessingCanvas" xmlns:cx="http://schemas.microsoft.com/office/drawing/2014/chartex" xmlns:cx1="http://schemas.microsoft.com/office/drawing/2015/9/8/chartex" xmlns:cx2="http://schemas.microsoft.com/office/drawing/2015/10/21/chartex" xmlns:cx3="http://schemas.microsoft.com/office/drawing/2016/5/9/chartex" xmlns:cx4="http://schemas.microsoft.com/office/drawing/2016/5/10/chartex" xmlns:cx5="http://schemas.microsoft.com/office/drawing/2016/5/11/chartex" xmlns:cx6="http://schemas.microsoft.com/office/drawing/2016/5/12/chartex" xmlns:cx7="http://schemas.microsoft.com/office/drawing/2016/5/13/chartex" xmlns:cx8="http://schemas.microsoft.com/office/drawing/2016/5/14/chartex" xmlns:mc="http://schemas.openxmlformats.org/markup-compatibility/2006" xmlns:aink="http://schemas.microsoft.com/office/drawing/2016/ink" xmlns:am3d="http://schemas.microsoft.com/office/drawing/2017/model3d" xmlns:o="urn:schemas-microsoft-com:office:office" xmlns:r="http://schemas.openxmlformats.org/officeDocument/2006/relationships" xmlns:m="http://schemas.openxmlformats.org/officeDocument/2006/math" xmlns:v="urn:schemas-microsoft-com:vml" xmlns:wp14="http://schemas.microsoft.com/office/word/2010/wordprocessingDrawing" xmlns:wp="http://schemas.openxmlformats.org/drawingml/2006/wordprocessingDrawing" xmlns:w10="urn:schemas-microsoft-com:office:word" xmlns:w="http://schemas.openxmlformats.org/wordprocessingml/2006/main" xmlns:w14="http://schemas.microsoft.com/office/word/2010/wordml" xmlns:w15="http://schemas.microsoft.com/office/word/2012/wordml" xmlns:w16cex="http://schemas.microsoft.com/office/word/2018/wordml/cex" xmlns:w16cid="http://schemas.microsoft.com/office/word/2016/wordml/cid" xmlns:w16="http://schemas.microsoft.com/office/word/2018/wordml" xmlns:w16sdtdh="http://schemas.microsoft.com/office/word/2020/wordml/sdtdatahash" xmlns:w16se="http://schemas.microsoft.com/office/word/2015/wordml/symex" xmlns:wpg="http://schemas.microsoft.com/office/word/2010/wordprocessingGroup" xmlns:wpi="http://schemas.microsoft.com/office/word/2010/wordprocessingInk" xmlns:wne="http://schemas.microsoft.com/office/word/2006/wordml" xmlns:wps="http://schemas.microsoft.com/office/word/2010/wordprocessingShape" mc:Ignorable="w14 w15 w16se w16cid w16 w16cex w16sdtdh wp14">
+  <w:endnote w:type="separator" w:id="-1">
+    <w:p>
+      <w:pPr>
+        <w:spacing w:after="0" w:line="240" w:lineRule="auto"/>
+      </w:pPr>
+      <w:r>
+        <w:separator/>
+      </w:r>
+    </w:p>
+  </w:endnote>
+  <w:endnote w:type="continuationSeparator" w:id="0">
+    <w:p>
+      <w:pPr>
+        <w:spacing w:after="0" w:line="240" w:lineRule="auto"/>
+      </w:pPr>
+      <w:r>
+        <w:continuationSeparator/>
+      </w:r>
+    </w:p>
+  </w:endnote>
+</w:endnotes>
+</file>
+
+<file path=word/footnotes.xml><?xml version="1.0" encoding="utf-8"?>
+<w:footnotes xmlns:wpc="http://schemas.microsoft.com/office/word/2010/wordprocessingCanvas" xmlns:cx="http://schemas.microsoft.com/office/drawing/2014/chartex" xmlns:cx1="http://schemas.microsoft.com/office/drawing/2015/9/8/chartex" xmlns:cx2="http://schemas.microsoft.com/office/drawing/2015/10/21/chartex" xmlns:cx3="http://schemas.microsoft.com/office/drawing/2016/5/9/chartex" xmlns:cx4="http://schemas.microsoft.com/office/drawing/2016/5/10/chartex" xmlns:cx5="http://schemas.microsoft.com/office/drawing/2016/5/11/chartex" xmlns:cx6="http://schemas.microsoft.com/office/drawing/2016/5/12/chartex" xmlns:cx7="http://schemas.microsoft.com/office/drawing/2016/5/13/chartex" xmlns:cx8="http://schemas.microsoft.com/office/drawing/2016/5/14/chartex" xmlns:mc="http://schemas.openxmlformats.org/markup-compatibility/2006" xmlns:aink="http://schemas.microsoft.com/office/drawing/2016/ink" xmlns:am3d="http://schemas.microsoft.com/office/drawing/2017/model3d" xmlns:o="urn:schemas-microsoft-com:office:office" xmlns:r="http://schemas.openxmlformats.org/officeDocument/2006/relationships" xmlns:m="http://schemas.openxmlformats.org/officeDocument/2006/math" xmlns:v="urn:schemas-microsoft-com:vml" xmlns:wp14="http://schemas.microsoft.com/office/word/2010/wordprocessingDrawing" xmlns:wp="http://schemas.openxmlformats.org/drawingml/2006/wordprocessingDrawing" xmlns:w10="urn:schemas-microsoft-com:office:word" xmlns:w="http://schemas.openxmlformats.org/wordprocessingml/2006/main" xmlns:w14="http://schemas.microsoft.com/office/word/2010/wordml" xmlns:w15="http://schemas.microsoft.com/office/word/2012/wordml" xmlns:w16cex="http://schemas.microsoft.com/office/word/2018/wordml/cex" xmlns:w16cid="http://schemas.microsoft.com/office/word/2016/wordml/cid" xmlns:w16="http://schemas.microsoft.com/office/word/2018/wordml" xmlns:w16sdtdh="http://schemas.microsoft.com/office/word/2020/wordml/sdtdatahash" xmlns:w16se="http://schemas.microsoft.com/office/word/2015/wordml/symex" xmlns:wpg="http://schemas.microsoft.com/office/word/2010/wordprocessingGroup" xmlns:wpi="http://schemas.microsoft.com/office/word/2010/wordprocessingInk" xmlns:wne="http://schemas.microsoft.com/office/word/2006/wordml" xmlns:wps="http://schemas.microsoft.com/office/word/2010/wordprocessingShape" mc:Ignorable="w14 w15 w16se w16cid w16 w16cex w16sdtdh wp14">
+  <w:footnote w:type="separator" w:id="-1">
+    <w:p>
+      <w:pPr>
+        <w:spacing w:after="0" w:line="240" w:lineRule="auto"/>
+      </w:pPr>
+      <w:r>
+        <w:separator/>
+      </w:r>
+    </w:p>
+  </w:footnote>
+  <w:footnote w:type="continuationSeparator" w:id="0">
+    <w:p>
+      <w:pPr>
+        <w:spacing w:after="0" w:line="240" w:lineRule="auto"/>
+      </w:pPr>
+      <w:r>
+        <w:continuationSeparator/>
+      </w:r>
+    </w:p>
+  </w:footnote>
+</w:footnotes>
+</file>
+
+<file path=word/header1.xml><?xml version="1.0" encoding="utf-8"?>
+<w:hdr xmlns:wpc="http://schemas.microsoft.com/office/word/2010/wordprocessingCanvas" xmlns:cx="http://schemas.microsoft.com/office/drawing/2014/chartex" xmlns:cx1="http://schemas.microsoft.com/office/drawing/2015/9/8/chartex" xmlns:cx2="http://schemas.microsoft.com/office/drawing/2015/10/21/chartex" xmlns:cx3="http://schemas.microsoft.com/office/drawing/2016/5/9/chartex" xmlns:cx4="http://schemas.microsoft.com/office/drawing/2016/5/10/chartex" xmlns:cx5="http://schemas.microsoft.com/office/drawing/2016/5/11/chartex" xmlns:cx6="http://schemas.microsoft.com/office/drawing/2016/5/12/chartex" xmlns:cx7="http://schemas.microsoft.com/office/drawing/2016/5/13/chartex" xmlns:cx8="http://schemas.microsoft.com/office/drawing/2016/5/14/chartex" xmlns:mc="http://schemas.openxmlformats.org/markup-compatibility/2006" xmlns:aink="http://schemas.microsoft.com/office/drawing/2016/ink" xmlns:am3d="http://schemas.microsoft.com/office/drawing/2017/model3d" xmlns:o="urn:schemas-microsoft-com:office:office" xmlns:r="http://schemas.openxmlformats.org/officeDocument/2006/relationships" xmlns:m="http://schemas.openxmlformats.org/officeDocument/2006/math" xmlns:v="urn:schemas-microsoft-com:vml" xmlns:wp14="http://schemas.microsoft.com/office/word/2010/wordprocessingDrawing" xmlns:wp="http://schemas.openxmlformats.org/drawingml/2006/wordprocessingDrawing" xmlns:w10="urn:schemas-microsoft-com:office:word" xmlns:w="http://schemas.openxmlformats.org/wordprocessingml/2006/main" xmlns:w14="http://schemas.microsoft.com/office/word/2010/wordml" xmlns:w15="http://schemas.microsoft.com/office/word/2012/wordml" xmlns:w16cex="http://schemas.microsoft.com/office/word/2018/wordml/cex" xmlns:w16cid="http://schemas.microsoft.com/office/word/2016/wordml/cid" xmlns:w16="http://schemas.microsoft.com/office/word/2018/wordml" xmlns:w16sdtdh="http://schemas.microsoft.com/office/word/2020/wordml/sdtdatahash" xmlns:w16se="http://schemas.microsoft.com/office/word/2015/wordml/symex" xmlns:wpg="http://schemas.microsoft.com/office/word/2010/wordprocessingGroup" xmlns:wpi="http://schemas.microsoft.com/office/word/2010/wordprocessingInk" xmlns:wne="http://schemas.microsoft.com/office/word/2006/wordml" xmlns:wps="http://schemas.microsoft.com/office/word/2010/wordprocessingShape" mc:Ignorable="w14 w15 w16se w16cid w16 w16cex w16sdtdh wp14">
+  <w:p>
+    <w:pPr>
+      <w:pStyle w:val="Header"/>
+    </w:pPr>
+    <w:r>
+      <w:t>32215125</w:t>
+    </w:r>
+  </w:p>
+  <w:p>
+    <w:pPr>
+      <w:pStyle w:val="Header"/>
+    </w:pPr>
+    <w:r>
+      <w:t>Dolgormaa</w:t>
+    </w:r>
+  </w:p>
+</w:hdr>
+</file>
+
+<file path=word/numbering.xml><?xml version="1.0" encoding="utf-8"?>
+<w:numbering xmlns:wpc="http://schemas.microsoft.com/office/word/2010/wordprocessingCanvas" xmlns:cx="http://schemas.microsoft.com/office/drawing/2014/chartex" xmlns:cx1="http://schemas.microsoft.com/office/drawing/2015/9/8/chartex" xmlns:cx2="http://schemas.microsoft.com/office/drawing/2015/10/21/chartex" xmlns:cx3="http://schemas.microsoft.com/office/drawing/2016/5/9/chartex" xmlns:cx4="http://schemas.microsoft.com/office/drawing/2016/5/10/chartex" xmlns:cx5="http://schemas.microsoft.com/office/drawing/2016/5/11/chartex" xmlns:cx6="http://schemas.microsoft.com/office/drawing/2016/5/12/chartex" xmlns:cx7="http://schemas.microsoft.com/office/drawing/2016/5/13/chartex" xmlns:cx8="http://schemas.microsoft.com/office/drawing/2016/5/14/chartex" xmlns:mc="http://schemas.openxmlformats.org/markup-compatibility/2006" xmlns:aink="http://schemas.microsoft.com/office/drawing/2016/ink" xmlns:am3d="http://schemas.microsoft.com/office/drawing/2017/model3d" xmlns:o="urn:schemas-microsoft-com:office:office" xmlns:r="http://schemas.openxmlformats.org/officeDocument/2006/relationships" xmlns:m="http://schemas.openxmlformats.org/officeDocument/2006/math" xmlns:v="urn:schemas-microsoft-com:vml" xmlns:wp14="http://schemas.microsoft.com/office/word/2010/wordprocessingDrawing" xmlns:wp="http://schemas.openxmlformats.org/drawingml/2006/wordprocessingDrawing" xmlns:w10="urn:schemas-microsoft-com:office:word" xmlns:w="http://schemas.openxmlformats.org/wordprocessingml/2006/main" xmlns:w14="http://schemas.microsoft.com/office/word/2010/wordml" xmlns:w15="http://schemas.microsoft.com/office/word/2012/wordml" xmlns:w16cex="http://schemas.microsoft.com/office/word/2018/wordml/cex" xmlns:w16cid="http://schemas.microsoft.com/office/word/2016/wordml/cid" xmlns:w16="http://schemas.microsoft.com/office/word/2018/wordml" xmlns:w16sdtdh="http://schemas.microsoft.com/office/word/2020/wordml/sdtdatahash" xmlns:w16se="http://schemas.microsoft.com/office/word/2015/wordml/symex" xmlns:wpg="http://schemas.microsoft.com/office/word/2010/wordprocessingGroup" xmlns:wpi="http://schemas.microsoft.com/office/word/2010/wordprocessingInk" xmlns:wne="http://schemas.microsoft.com/office/word/2006/wordml" xmlns:wps="http://schemas.microsoft.com/office/word/2010/wordprocessingShape" mc:Ignorable="w14 w15 w16se w16cid w16 w16cex w16sdtdh wp14">
+  <w:abstractNum w:abstractNumId="0" w15:restartNumberingAfterBreak="0">
+    <w:nsid w:val="47653216"/>
+    <w:multiLevelType w:val="hybridMultilevel"/>
+    <w:tmpl w:val="6FBAA690"/>
+    <w:lvl w:ilvl="0" w:tplc="0409000F">
+      <w:start w:val="1"/>
+      <w:numFmt w:val="decimal"/>
+      <w:lvlText w:val="%1."/>
+      <w:lvlJc w:val="left"/>
+      <w:pPr>
+        <w:ind w:left="720" w:hanging="360"/>
+      </w:pPr>
+    </w:lvl>
+    <w:lvl w:ilvl="1" w:tplc="04090019" w:tentative="1">
+      <w:start w:val="1"/>
+      <w:numFmt w:val="lowerLetter"/>
+      <w:lvlText w:val="%2."/>
+      <w:lvlJc w:val="left"/>
+      <w:pPr>
+        <w:ind w:left="1440" w:hanging="360"/>
+      </w:pPr>
+    </w:lvl>
+    <w:lvl w:ilvl="2" w:tplc="0409001B" w:tentative="1">
+      <w:start w:val="1"/>
+      <w:numFmt w:val="lowerRoman"/>
+      <w:lvlText w:val="%3."/>
+      <w:lvlJc w:val="right"/>
+      <w:pPr>
+        <w:ind w:left="2160" w:hanging="180"/>
+      </w:pPr>
+    </w:lvl>
+    <w:lvl w:ilvl="3" w:tplc="0409000F" w:tentative="1">
+      <w:start w:val="1"/>
+      <w:numFmt w:val="decimal"/>
+      <w:lvlText w:val="%4."/>
+      <w:lvlJc w:val="left"/>
+      <w:pPr>
+        <w:ind w:left="2880" w:hanging="360"/>
+      </w:pPr>
+    </w:lvl>
+    <w:lvl w:ilvl="4" w:tplc="04090019" w:tentative="1">
+      <w:start w:val="1"/>
+      <w:numFmt w:val="lowerLetter"/>
+      <w:lvlText w:val="%5."/>
+      <w:lvlJc w:val="left"/>
+      <w:pPr>
+        <w:ind w:left="3600" w:hanging="360"/>
+      </w:pPr>
+    </w:lvl>
+    <w:lvl w:ilvl="5" w:tplc="0409001B" w:tentative="1">
+      <w:start w:val="1"/>
+      <w:numFmt w:val="lowerRoman"/>
+      <w:lvlText w:val="%6."/>
+      <w:lvlJc w:val="right"/>
+      <w:pPr>
+        <w:ind w:left="4320" w:hanging="180"/>
+      </w:pPr>
+    </w:lvl>
+    <w:lvl w:ilvl="6" w:tplc="0409000F" w:tentative="1">
+      <w:start w:val="1"/>
+      <w:numFmt w:val="decimal"/>
+      <w:lvlText w:val="%7."/>
+      <w:lvlJc w:val="left"/>
+      <w:pPr>
+        <w:ind w:left="5040" w:hanging="360"/>
+      </w:pPr>
+    </w:lvl>
+    <w:lvl w:ilvl="7" w:tplc="04090019" w:tentative="1">
+      <w:start w:val="1"/>
+      <w:numFmt w:val="lowerLetter"/>
+      <w:lvlText w:val="%8."/>
+      <w:lvlJc w:val="left"/>
+      <w:pPr>
+        <w:ind w:left="5760" w:hanging="360"/>
+      </w:pPr>
+    </w:lvl>
+    <w:lvl w:ilvl="8" w:tplc="0409001B" w:tentative="1">
+      <w:start w:val="1"/>
+      <w:numFmt w:val="lowerRoman"/>
+      <w:lvlText w:val="%9."/>
+      <w:lvlJc w:val="right"/>
+      <w:pPr>
+        <w:ind w:left="6480" w:hanging="180"/>
+      </w:pPr>
+    </w:lvl>
+  </w:abstractNum>
+  <w:num w:numId="1">
+    <w:abstractNumId w:val="0"/>
+  </w:num>
+</w:numbering>
 </file>
 
 <file path=word/styles.xml><?xml version="1.0" encoding="utf-8"?>
@@ -491,6 +1346,71 @@
     <w:name w:val="Normal"/>
     <w:qFormat/>
   </w:style>
+  <w:style w:type="paragraph" w:styleId="Heading1">
+    <w:name w:val="heading 1"/>
+    <w:basedOn w:val="Normal"/>
+    <w:link w:val="Heading1Char"/>
+    <w:uiPriority w:val="9"/>
+    <w:qFormat/>
+    <w:rsid w:val="00F0506B"/>
+    <w:pPr>
+      <w:spacing w:before="100" w:beforeAutospacing="1" w:after="100" w:afterAutospacing="1" w:line="240" w:lineRule="auto"/>
+      <w:outlineLvl w:val="0"/>
+    </w:pPr>
+    <w:rPr>
+      <w:rFonts w:ascii="Times New Roman" w:eastAsia="Times New Roman" w:hAnsi="Times New Roman" w:cs="Times New Roman"/>
+      <w:b/>
+      <w:bCs/>
+      <w:kern w:val="36"/>
+      <w:sz w:val="48"/>
+      <w:szCs w:val="48"/>
+      <w14:ligatures w14:val="none"/>
+    </w:rPr>
+  </w:style>
+  <w:style w:type="paragraph" w:styleId="Heading2">
+    <w:name w:val="heading 2"/>
+    <w:basedOn w:val="Normal"/>
+    <w:next w:val="Normal"/>
+    <w:link w:val="Heading2Char"/>
+    <w:uiPriority w:val="9"/>
+    <w:unhideWhenUsed/>
+    <w:qFormat/>
+    <w:rsid w:val="00870549"/>
+    <w:pPr>
+      <w:keepNext/>
+      <w:keepLines/>
+      <w:spacing w:before="40" w:after="0"/>
+      <w:outlineLvl w:val="1"/>
+    </w:pPr>
+    <w:rPr>
+      <w:rFonts w:asciiTheme="majorHAnsi" w:eastAsiaTheme="majorEastAsia" w:hAnsiTheme="majorHAnsi" w:cstheme="majorBidi"/>
+      <w:color w:val="2F5496" w:themeColor="accent1" w:themeShade="BF"/>
+      <w:sz w:val="26"/>
+      <w:szCs w:val="26"/>
+    </w:rPr>
+  </w:style>
+  <w:style w:type="paragraph" w:styleId="Heading3">
+    <w:name w:val="heading 3"/>
+    <w:basedOn w:val="Normal"/>
+    <w:next w:val="Normal"/>
+    <w:link w:val="Heading3Char"/>
+    <w:uiPriority w:val="9"/>
+    <w:unhideWhenUsed/>
+    <w:qFormat/>
+    <w:rsid w:val="00870549"/>
+    <w:pPr>
+      <w:keepNext/>
+      <w:keepLines/>
+      <w:spacing w:before="40" w:after="0"/>
+      <w:outlineLvl w:val="2"/>
+    </w:pPr>
+    <w:rPr>
+      <w:rFonts w:asciiTheme="majorHAnsi" w:eastAsiaTheme="majorEastAsia" w:hAnsiTheme="majorHAnsi" w:cstheme="majorBidi"/>
+      <w:color w:val="1F3763" w:themeColor="accent1" w:themeShade="7F"/>
+      <w:sz w:val="24"/>
+      <w:szCs w:val="24"/>
+    </w:rPr>
+  </w:style>
   <w:style w:type="character" w:default="1" w:styleId="DefaultParagraphFont">
     <w:name w:val="Default Paragraph Font"/>
     <w:uiPriority w:val="1"/>
@@ -517,6 +1437,126 @@
     <w:uiPriority w:val="99"/>
     <w:semiHidden/>
     <w:unhideWhenUsed/>
+  </w:style>
+  <w:style w:type="paragraph" w:styleId="Header">
+    <w:name w:val="header"/>
+    <w:basedOn w:val="Normal"/>
+    <w:link w:val="HeaderChar"/>
+    <w:uiPriority w:val="99"/>
+    <w:unhideWhenUsed/>
+    <w:rsid w:val="00F0506B"/>
+    <w:pPr>
+      <w:tabs>
+        <w:tab w:val="center" w:pos="4680"/>
+        <w:tab w:val="right" w:pos="9360"/>
+      </w:tabs>
+      <w:spacing w:after="0" w:line="240" w:lineRule="auto"/>
+    </w:pPr>
+  </w:style>
+  <w:style w:type="character" w:customStyle="1" w:styleId="HeaderChar">
+    <w:name w:val="Header Char"/>
+    <w:basedOn w:val="DefaultParagraphFont"/>
+    <w:link w:val="Header"/>
+    <w:uiPriority w:val="99"/>
+    <w:rsid w:val="00F0506B"/>
+  </w:style>
+  <w:style w:type="paragraph" w:styleId="Footer">
+    <w:name w:val="footer"/>
+    <w:basedOn w:val="Normal"/>
+    <w:link w:val="FooterChar"/>
+    <w:uiPriority w:val="99"/>
+    <w:unhideWhenUsed/>
+    <w:rsid w:val="00F0506B"/>
+    <w:pPr>
+      <w:tabs>
+        <w:tab w:val="center" w:pos="4680"/>
+        <w:tab w:val="right" w:pos="9360"/>
+      </w:tabs>
+      <w:spacing w:after="0" w:line="240" w:lineRule="auto"/>
+    </w:pPr>
+  </w:style>
+  <w:style w:type="character" w:customStyle="1" w:styleId="FooterChar">
+    <w:name w:val="Footer Char"/>
+    <w:basedOn w:val="DefaultParagraphFont"/>
+    <w:link w:val="Footer"/>
+    <w:uiPriority w:val="99"/>
+    <w:rsid w:val="00F0506B"/>
+  </w:style>
+  <w:style w:type="character" w:customStyle="1" w:styleId="Heading1Char">
+    <w:name w:val="Heading 1 Char"/>
+    <w:basedOn w:val="DefaultParagraphFont"/>
+    <w:link w:val="Heading1"/>
+    <w:uiPriority w:val="9"/>
+    <w:rsid w:val="00F0506B"/>
+    <w:rPr>
+      <w:rFonts w:ascii="Times New Roman" w:eastAsia="Times New Roman" w:hAnsi="Times New Roman" w:cs="Times New Roman"/>
+      <w:b/>
+      <w:bCs/>
+      <w:kern w:val="36"/>
+      <w:sz w:val="48"/>
+      <w:szCs w:val="48"/>
+      <w14:ligatures w14:val="none"/>
+    </w:rPr>
+  </w:style>
+  <w:style w:type="character" w:styleId="Hyperlink">
+    <w:name w:val="Hyperlink"/>
+    <w:basedOn w:val="DefaultParagraphFont"/>
+    <w:uiPriority w:val="99"/>
+    <w:unhideWhenUsed/>
+    <w:rsid w:val="00870549"/>
+    <w:rPr>
+      <w:color w:val="0563C1" w:themeColor="hyperlink"/>
+      <w:u w:val="single"/>
+    </w:rPr>
+  </w:style>
+  <w:style w:type="character" w:styleId="UnresolvedMention">
+    <w:name w:val="Unresolved Mention"/>
+    <w:basedOn w:val="DefaultParagraphFont"/>
+    <w:uiPriority w:val="99"/>
+    <w:semiHidden/>
+    <w:unhideWhenUsed/>
+    <w:rsid w:val="00870549"/>
+    <w:rPr>
+      <w:color w:val="605E5C"/>
+      <w:shd w:val="clear" w:color="auto" w:fill="E1DFDD"/>
+    </w:rPr>
+  </w:style>
+  <w:style w:type="character" w:customStyle="1" w:styleId="Heading2Char">
+    <w:name w:val="Heading 2 Char"/>
+    <w:basedOn w:val="DefaultParagraphFont"/>
+    <w:link w:val="Heading2"/>
+    <w:uiPriority w:val="9"/>
+    <w:rsid w:val="00870549"/>
+    <w:rPr>
+      <w:rFonts w:asciiTheme="majorHAnsi" w:eastAsiaTheme="majorEastAsia" w:hAnsiTheme="majorHAnsi" w:cstheme="majorBidi"/>
+      <w:color w:val="2F5496" w:themeColor="accent1" w:themeShade="BF"/>
+      <w:sz w:val="26"/>
+      <w:szCs w:val="26"/>
+    </w:rPr>
+  </w:style>
+  <w:style w:type="character" w:customStyle="1" w:styleId="Heading3Char">
+    <w:name w:val="Heading 3 Char"/>
+    <w:basedOn w:val="DefaultParagraphFont"/>
+    <w:link w:val="Heading3"/>
+    <w:uiPriority w:val="9"/>
+    <w:rsid w:val="00870549"/>
+    <w:rPr>
+      <w:rFonts w:asciiTheme="majorHAnsi" w:eastAsiaTheme="majorEastAsia" w:hAnsiTheme="majorHAnsi" w:cstheme="majorBidi"/>
+      <w:color w:val="1F3763" w:themeColor="accent1" w:themeShade="7F"/>
+      <w:sz w:val="24"/>
+      <w:szCs w:val="24"/>
+    </w:rPr>
+  </w:style>
+  <w:style w:type="paragraph" w:styleId="ListParagraph">
+    <w:name w:val="List Paragraph"/>
+    <w:basedOn w:val="Normal"/>
+    <w:uiPriority w:val="34"/>
+    <w:qFormat/>
+    <w:rsid w:val="00870549"/>
+    <w:pPr>
+      <w:ind w:left="720"/>
+      <w:contextualSpacing/>
+    </w:pPr>
   </w:style>
 </w:styles>
 </file>

</xml_diff>

<commit_message>
HW1 - static website (HTTP GET)
</commit_message>
<xml_diff>
--- a/Document-HW1.docx
+++ b/Document-HW1.docx
@@ -76,14 +76,7 @@
             <w:rStyle w:val="Hyperlink"/>
             <w:noProof/>
           </w:rPr>
-          <w:t>https://github.com/Dogii0/CloudComputin</w:t>
-        </w:r>
-        <w:r>
-          <w:rPr>
-            <w:rStyle w:val="Hyperlink"/>
-            <w:noProof/>
-          </w:rPr>
-          <w:t>g</w:t>
+          <w:t>https://github.com/Dogii0/CloudComputing</w:t>
         </w:r>
       </w:hyperlink>
       <w:r>
@@ -225,13 +218,7 @@
         <w:rPr>
           <w:noProof/>
         </w:rPr>
-        <w:t xml:space="preserve"> and use threading for </w:t>
-      </w:r>
-      <w:r>
-        <w:rPr>
-          <w:noProof/>
-        </w:rPr>
-        <w:t>Multi-threading Support</w:t>
+        <w:t xml:space="preserve"> and use threading for Multi-threading Support</w:t>
       </w:r>
       <w:r>
         <w:rPr>
@@ -239,11 +226,30 @@
         </w:rPr>
         <w:t xml:space="preserve">. </w:t>
       </w:r>
-      <w:r>
-        <w:rPr>
-          <w:noProof/>
-        </w:rPr>
-        <w:t>(ChatGPT has been used to understand multi-threading and optimization)</w:t>
+    </w:p>
+    <w:p>
+      <w:pPr>
+        <w:rPr>
+          <w:noProof/>
+        </w:rPr>
+      </w:pPr>
+      <w:r>
+        <w:rPr>
+          <w:noProof/>
+        </w:rPr>
+        <w:t>ChatGPT usage: Multi-threading Support</w:t>
+      </w:r>
+      <w:r>
+        <w:rPr>
+          <w:noProof/>
+        </w:rPr>
+        <w:t xml:space="preserve"> </w:t>
+      </w:r>
+      <w:r>
+        <w:rPr>
+          <w:noProof/>
+        </w:rPr>
+        <w:t>and understanding some socket library functions</w:t>
       </w:r>
     </w:p>
     <w:p>
@@ -302,83 +308,6 @@
         </w:rPr>
         <w:t>main(): This function sets up the server socket, binds it to port 80, and listens for incoming connections. Upon accepting a connection, it creates a new thread to handle the client.</w:t>
       </w:r>
-    </w:p>
-    <w:p>
-      <w:pPr>
-        <w:rPr>
-          <w:noProof/>
-        </w:rPr>
-      </w:pPr>
-    </w:p>
-    <w:p>
-      <w:pPr>
-        <w:rPr>
-          <w:noProof/>
-        </w:rPr>
-      </w:pPr>
-    </w:p>
-    <w:p>
-      <w:pPr>
-        <w:rPr>
-          <w:noProof/>
-        </w:rPr>
-      </w:pPr>
-    </w:p>
-    <w:p>
-      <w:pPr>
-        <w:rPr>
-          <w:noProof/>
-        </w:rPr>
-      </w:pPr>
-    </w:p>
-    <w:p>
-      <w:pPr>
-        <w:rPr>
-          <w:noProof/>
-        </w:rPr>
-      </w:pPr>
-    </w:p>
-    <w:p>
-      <w:pPr>
-        <w:rPr>
-          <w:noProof/>
-        </w:rPr>
-      </w:pPr>
-    </w:p>
-    <w:p>
-      <w:pPr>
-        <w:rPr>
-          <w:noProof/>
-        </w:rPr>
-      </w:pPr>
-    </w:p>
-    <w:p>
-      <w:pPr>
-        <w:rPr>
-          <w:noProof/>
-        </w:rPr>
-      </w:pPr>
-    </w:p>
-    <w:p>
-      <w:pPr>
-        <w:rPr>
-          <w:noProof/>
-        </w:rPr>
-      </w:pPr>
-    </w:p>
-    <w:p>
-      <w:pPr>
-        <w:rPr>
-          <w:noProof/>
-        </w:rPr>
-      </w:pPr>
-    </w:p>
-    <w:p>
-      <w:pPr>
-        <w:rPr>
-          <w:noProof/>
-        </w:rPr>
-      </w:pPr>
     </w:p>
     <w:p>
       <w:pPr>
@@ -414,11 +343,20 @@
     <w:p>
       <w:pPr>
         <w:pStyle w:val="ListParagraph"/>
-        <w:jc w:val="center"/>
-        <w:rPr>
-          <w:noProof/>
-        </w:rPr>
-      </w:pPr>
+        <w:numPr>
+          <w:ilvl w:val="0"/>
+          <w:numId w:val="1"/>
+        </w:numPr>
+        <w:rPr>
+          <w:noProof/>
+        </w:rPr>
+      </w:pPr>
+      <w:r>
+        <w:rPr>
+          <w:noProof/>
+        </w:rPr>
+        <w:t>Accepting Connection Requests: The server listens for incoming connections using the socket.listen() method and accepts connections using socket.accept().</w:t>
+      </w:r>
     </w:p>
     <w:p>
       <w:pPr>
@@ -435,17 +373,8 @@
         <w:rPr>
           <w:noProof/>
         </w:rPr>
-        <w:t>Accepting Connection Requests: The server listens for incoming connections using the socket.listen() method and accepts connections using socket.accept().</w:t>
-      </w:r>
-    </w:p>
-    <w:p>
-      <w:pPr>
-        <w:pStyle w:val="ListParagraph"/>
-        <w:jc w:val="center"/>
-        <w:rPr>
-          <w:noProof/>
-        </w:rPr>
-      </w:pPr>
+        <w:t>Reading Data from the Port: Upon accepting a connection, the server reads the incoming data from the client socket.</w:t>
+      </w:r>
     </w:p>
     <w:p>
       <w:pPr>
@@ -462,7 +391,7 @@
         <w:rPr>
           <w:noProof/>
         </w:rPr>
-        <w:t>Reading Data from the Port: Upon accepting a connection, the server reads the incoming data from the client socket.</w:t>
+        <w:t>Parsing HTTP GET Request: The server parses the HTTP GET request to extract the requested file name.</w:t>
       </w:r>
     </w:p>
     <w:p>
@@ -480,7 +409,7 @@
         <w:rPr>
           <w:noProof/>
         </w:rPr>
-        <w:t>Parsing HTTP GET Request: The server parses the HTTP GET request to extract the requested file name.</w:t>
+        <w:t>Preparing Response: Depending on the requested file, the server prepares an appropriate HTTP response. If the requested file exists, it sends a 200 OK response along with the file content. If the file is not found, it sends a 404 Not Found response.</w:t>
       </w:r>
     </w:p>
     <w:p>
@@ -498,7 +427,7 @@
         <w:rPr>
           <w:noProof/>
         </w:rPr>
-        <w:t>Preparing Response: Depending on the requested file, the server prepares an appropriate HTTP response. If the requested file exists, it sends a 200 OK response along with the file content. If the file is not found, it sends a 404 Not Found response.</w:t>
+        <w:t>Sending Response to Client: The server sends the HTTP response back to the client using socket.send().</w:t>
       </w:r>
     </w:p>
     <w:p>
@@ -516,30 +445,13 @@
         <w:rPr>
           <w:noProof/>
         </w:rPr>
-        <w:t>Sending Response to Client: The server sends the HTTP response back to the client using socket.send().</w:t>
+        <w:lastRenderedPageBreak/>
+        <w:t>Multi-threading Support: To handle multiple clients concurrently, the server utilizes threading. Each incoming connection is handled in a separate thread, allowing the server to handle multiple requests simultaneously without blocking.</w:t>
       </w:r>
     </w:p>
     <w:p>
       <w:pPr>
         <w:pStyle w:val="ListParagraph"/>
-        <w:numPr>
-          <w:ilvl w:val="0"/>
-          <w:numId w:val="1"/>
-        </w:numPr>
-        <w:rPr>
-          <w:noProof/>
-        </w:rPr>
-      </w:pPr>
-      <w:r>
-        <w:rPr>
-          <w:noProof/>
-        </w:rPr>
-        <w:t>Multi-threading Support: To handle multiple clients concurrently, the server utilizes threading. Each incoming connection is handled in a separate thread, allowing the server to handle multiple requests simultaneously without blocking.</w:t>
-      </w:r>
-    </w:p>
-    <w:p>
-      <w:pPr>
-        <w:pStyle w:val="ListParagraph"/>
         <w:rPr>
           <w:noProof/>
         </w:rPr>
@@ -577,88 +489,10 @@
           <w:noProof/>
         </w:rPr>
       </w:pPr>
-    </w:p>
-    <w:p>
-      <w:pPr>
-        <w:rPr>
-          <w:noProof/>
-        </w:rPr>
-      </w:pPr>
-    </w:p>
-    <w:p>
-      <w:pPr>
-        <w:rPr>
-          <w:noProof/>
-        </w:rPr>
-      </w:pPr>
-    </w:p>
-    <w:p>
-      <w:pPr>
-        <w:rPr>
-          <w:noProof/>
-        </w:rPr>
-      </w:pPr>
-    </w:p>
-    <w:p>
-      <w:pPr>
-        <w:rPr>
-          <w:noProof/>
-        </w:rPr>
-      </w:pPr>
-    </w:p>
-    <w:p>
-      <w:pPr>
-        <w:rPr>
-          <w:noProof/>
-        </w:rPr>
-      </w:pPr>
-    </w:p>
-    <w:p>
-      <w:pPr>
-        <w:rPr>
-          <w:noProof/>
-        </w:rPr>
-      </w:pPr>
-    </w:p>
-    <w:p>
-      <w:pPr>
-        <w:rPr>
-          <w:noProof/>
-        </w:rPr>
-      </w:pPr>
-    </w:p>
-    <w:p>
-      <w:pPr>
-        <w:rPr>
-          <w:noProof/>
-        </w:rPr>
-      </w:pPr>
-    </w:p>
-    <w:p>
-      <w:pPr>
-        <w:rPr>
-          <w:noProof/>
-        </w:rPr>
-      </w:pPr>
-    </w:p>
-    <w:p>
-      <w:pPr>
-        <w:rPr>
-          <w:noProof/>
-        </w:rPr>
-      </w:pPr>
-    </w:p>
-    <w:p>
-      <w:pPr>
-        <w:rPr>
-          <w:noProof/>
-        </w:rPr>
-      </w:pPr>
-      <w:r>
-        <w:rPr>
-          <w:noProof/>
-        </w:rPr>
-        <w:lastRenderedPageBreak/>
+      <w:r>
+        <w:rPr>
+          <w:noProof/>
+        </w:rPr>
         <w:t>Output:</w:t>
       </w:r>
     </w:p>

</xml_diff>

<commit_message>
HW1 - creating website - GET
</commit_message>
<xml_diff>
--- a/Document-HW1.docx
+++ b/Document-HW1.docx
@@ -218,7 +218,19 @@
         <w:rPr>
           <w:noProof/>
         </w:rPr>
-        <w:t xml:space="preserve"> and use threading for Multi-threading Support</w:t>
+        <w:t xml:space="preserve"> and use</w:t>
+      </w:r>
+      <w:r>
+        <w:rPr>
+          <w:noProof/>
+        </w:rPr>
+        <w:t>d</w:t>
+      </w:r>
+      <w:r>
+        <w:rPr>
+          <w:noProof/>
+        </w:rPr>
+        <w:t xml:space="preserve"> threading for Multi-threading Support</w:t>
       </w:r>
       <w:r>
         <w:rPr>
@@ -226,30 +238,52 @@
         </w:rPr>
         <w:t xml:space="preserve">. </w:t>
       </w:r>
-    </w:p>
-    <w:p>
-      <w:pPr>
-        <w:rPr>
-          <w:noProof/>
-        </w:rPr>
-      </w:pPr>
-      <w:r>
-        <w:rPr>
-          <w:noProof/>
-        </w:rPr>
-        <w:t>ChatGPT usage: Multi-threading Support</w:t>
-      </w:r>
-      <w:r>
-        <w:rPr>
-          <w:noProof/>
-        </w:rPr>
-        <w:t xml:space="preserve"> </w:t>
-      </w:r>
-      <w:r>
-        <w:rPr>
-          <w:noProof/>
-        </w:rPr>
-        <w:t>and understanding some socket library functions</w:t>
+      <w:r>
+        <w:rPr>
+          <w:noProof/>
+        </w:rPr>
+        <w:t>(</w:t>
+      </w:r>
+      <w:hyperlink r:id="rId8" w:history="1">
+        <w:r>
+          <w:rPr>
+            <w:rStyle w:val="Hyperlink"/>
+            <w:noProof/>
+          </w:rPr>
+          <w:t>https://docs.python.org/3/howto/sockets.htm</w:t>
+        </w:r>
+        <w:r>
+          <w:rPr>
+            <w:rStyle w:val="Hyperlink"/>
+            <w:noProof/>
+          </w:rPr>
+          <w:t>l</w:t>
+        </w:r>
+      </w:hyperlink>
+      <w:r>
+        <w:rPr>
+          <w:noProof/>
+        </w:rPr>
+        <w:t xml:space="preserve"> )</w:t>
+      </w:r>
+    </w:p>
+    <w:p>
+      <w:pPr>
+        <w:rPr>
+          <w:noProof/>
+        </w:rPr>
+      </w:pPr>
+      <w:r>
+        <w:rPr>
+          <w:noProof/>
+        </w:rPr>
+        <w:t>ChatGPT usage: Multi-threading Suppor</w:t>
+      </w:r>
+      <w:r>
+        <w:rPr>
+          <w:noProof/>
+        </w:rPr>
+        <w:t>t</w:t>
       </w:r>
     </w:p>
     <w:p>
@@ -524,53 +558,6 @@
             <wp:extent cx="5943600" cy="4283075"/>
             <wp:effectExtent l="0" t="0" r="0" b="3175"/>
             <wp:docPr id="1" name="Picture 1"/>
-            <wp:cNvGraphicFramePr>
-              <a:graphicFrameLocks xmlns:a="http://schemas.openxmlformats.org/drawingml/2006/main" noChangeAspect="1"/>
-            </wp:cNvGraphicFramePr>
-            <a:graphic xmlns:a="http://schemas.openxmlformats.org/drawingml/2006/main">
-              <a:graphicData uri="http://schemas.openxmlformats.org/drawingml/2006/picture">
-                <pic:pic xmlns:pic="http://schemas.openxmlformats.org/drawingml/2006/picture">
-                  <pic:nvPicPr>
-                    <pic:cNvPr id="1" name=""/>
-                    <pic:cNvPicPr/>
-                  </pic:nvPicPr>
-                  <pic:blipFill>
-                    <a:blip r:embed="rId8"/>
-                    <a:stretch>
-                      <a:fillRect/>
-                    </a:stretch>
-                  </pic:blipFill>
-                  <pic:spPr>
-                    <a:xfrm>
-                      <a:off x="0" y="0"/>
-                      <a:ext cx="5943600" cy="4283075"/>
-                    </a:xfrm>
-                    <a:prstGeom prst="rect">
-                      <a:avLst/>
-                    </a:prstGeom>
-                  </pic:spPr>
-                </pic:pic>
-              </a:graphicData>
-            </a:graphic>
-          </wp:inline>
-        </w:drawing>
-      </w:r>
-    </w:p>
-    <w:p>
-      <w:r>
-        <w:t>Terminal:</w:t>
-      </w:r>
-    </w:p>
-    <w:p>
-      <w:r>
-        <w:rPr>
-          <w:noProof/>
-        </w:rPr>
-        <w:drawing>
-          <wp:inline distT="0" distB="0" distL="0" distR="0" wp14:anchorId="06E4E1A4" wp14:editId="403B9B65">
-            <wp:extent cx="5943600" cy="617855"/>
-            <wp:effectExtent l="0" t="0" r="0" b="0"/>
-            <wp:docPr id="2" name="Picture 2"/>
             <wp:cNvGraphicFramePr>
               <a:graphicFrameLocks xmlns:a="http://schemas.openxmlformats.org/drawingml/2006/main" noChangeAspect="1"/>
             </wp:cNvGraphicFramePr>
@@ -590,7 +577,7 @@
                   <pic:spPr>
                     <a:xfrm>
                       <a:off x="0" y="0"/>
-                      <a:ext cx="5943600" cy="617855"/>
+                      <a:ext cx="5943600" cy="4283075"/>
                     </a:xfrm>
                     <a:prstGeom prst="rect">
                       <a:avLst/>
@@ -603,8 +590,52 @@
         </w:drawing>
       </w:r>
     </w:p>
+    <w:p>
+      <w:r>
+        <w:t>Terminal:</w:t>
+      </w:r>
+    </w:p>
+    <w:p>
+      <w:r>
+        <w:drawing>
+          <wp:inline distT="0" distB="0" distL="0" distR="0" wp14:anchorId="5B375528" wp14:editId="082026FE">
+            <wp:extent cx="5943600" cy="565785"/>
+            <wp:effectExtent l="0" t="0" r="0" b="5715"/>
+            <wp:docPr id="3" name="Picture 3"/>
+            <wp:cNvGraphicFramePr>
+              <a:graphicFrameLocks xmlns:a="http://schemas.openxmlformats.org/drawingml/2006/main" noChangeAspect="1"/>
+            </wp:cNvGraphicFramePr>
+            <a:graphic xmlns:a="http://schemas.openxmlformats.org/drawingml/2006/main">
+              <a:graphicData uri="http://schemas.openxmlformats.org/drawingml/2006/picture">
+                <pic:pic xmlns:pic="http://schemas.openxmlformats.org/drawingml/2006/picture">
+                  <pic:nvPicPr>
+                    <pic:cNvPr id="1" name=""/>
+                    <pic:cNvPicPr/>
+                  </pic:nvPicPr>
+                  <pic:blipFill>
+                    <a:blip r:embed="rId10"/>
+                    <a:stretch>
+                      <a:fillRect/>
+                    </a:stretch>
+                  </pic:blipFill>
+                  <pic:spPr>
+                    <a:xfrm>
+                      <a:off x="0" y="0"/>
+                      <a:ext cx="5943600" cy="565785"/>
+                    </a:xfrm>
+                    <a:prstGeom prst="rect">
+                      <a:avLst/>
+                    </a:prstGeom>
+                  </pic:spPr>
+                </pic:pic>
+              </a:graphicData>
+            </a:graphic>
+          </wp:inline>
+        </w:drawing>
+      </w:r>
+    </w:p>
     <w:sectPr>
-      <w:headerReference w:type="default" r:id="rId10"/>
+      <w:headerReference w:type="default" r:id="rId11"/>
       <w:pgSz w:w="12240" w:h="15840"/>
       <w:pgMar w:top="1440" w:right="1440" w:bottom="1440" w:left="1440" w:header="720" w:footer="720" w:gutter="0"/>
       <w:cols w:space="720"/>

</xml_diff>